<commit_message>
Final changes for paper made
</commit_message>
<xml_diff>
--- a/CURRENT WORK/RESULT GRAPHS/OUR WORK GRAPHS/Complete graphs for N=2, N=3 and N=4.docx
+++ b/CURRENT WORK/RESULT GRAPHS/OUR WORK GRAPHS/Complete graphs for N=2, N=3 and N=4.docx
@@ -1,6 +1,6 @@
 
 <file path=word/document.xml><?xml version="1.0" encoding="utf-8"?>
-<w:document xmlns:wpc="http://schemas.microsoft.com/office/word/2010/wordprocessingCanvas" xmlns:cx="http://schemas.microsoft.com/office/drawing/2014/chartex" xmlns:cx1="http://schemas.microsoft.com/office/drawing/2015/9/8/chartex" xmlns:cx2="http://schemas.microsoft.com/office/drawing/2015/10/21/chartex" xmlns:cx3="http://schemas.microsoft.com/office/drawing/2016/5/9/chartex" xmlns:cx4="http://schemas.microsoft.com/office/drawing/2016/5/10/chartex" xmlns:cx5="http://schemas.microsoft.com/office/drawing/2016/5/11/chartex" xmlns:cx6="http://schemas.microsoft.com/office/drawing/2016/5/12/chartex" xmlns:cx7="http://schemas.microsoft.com/office/drawing/2016/5/13/chartex" xmlns:cx8="http://schemas.microsoft.com/office/drawing/2016/5/14/chartex" xmlns:mc="http://schemas.openxmlformats.org/markup-compatibility/2006" xmlns:aink="http://schemas.microsoft.com/office/drawing/2016/ink" xmlns:am3d="http://schemas.microsoft.com/office/drawing/2017/model3d" xmlns:o="urn:schemas-microsoft-com:office:office" xmlns:oel="http://schemas.microsoft.com/office/2019/extlst" xmlns:r="http://schemas.openxmlformats.org/officeDocument/2006/relationships" xmlns:m="http://schemas.openxmlformats.org/officeDocument/2006/math" xmlns:v="urn:schemas-microsoft-com:vml" xmlns:wp14="http://schemas.microsoft.com/office/word/2010/wordprocessingDrawing" xmlns:wp="http://schemas.openxmlformats.org/drawingml/2006/wordprocessingDrawing" xmlns:w10="urn:schemas-microsoft-com:office:word" xmlns:w="http://schemas.openxmlformats.org/wordprocessingml/2006/main" xmlns:w14="http://schemas.microsoft.com/office/word/2010/wordml" xmlns:w15="http://schemas.microsoft.com/office/word/2012/wordml" xmlns:w16cex="http://schemas.microsoft.com/office/word/2018/wordml/cex" xmlns:w16cid="http://schemas.microsoft.com/office/word/2016/wordml/cid" xmlns:w16="http://schemas.microsoft.com/office/word/2018/wordml" xmlns:w16sdtdh="http://schemas.microsoft.com/office/word/2020/wordml/sdtdatahash" xmlns:w16se="http://schemas.microsoft.com/office/word/2015/wordml/symex" xmlns:wpg="http://schemas.microsoft.com/office/word/2010/wordprocessingGroup" xmlns:wpi="http://schemas.microsoft.com/office/word/2010/wordprocessingInk" xmlns:wne="http://schemas.microsoft.com/office/word/2006/wordml" xmlns:wps="http://schemas.microsoft.com/office/word/2010/wordprocessingShape" mc:Ignorable="w14 w15 w16se w16cid w16 w16cex w16sdtdh wp14">
+<w:document xmlns:wpc="http://schemas.microsoft.com/office/word/2010/wordprocessingCanvas" xmlns:cx="http://schemas.microsoft.com/office/drawing/2014/chartex" xmlns:cx1="http://schemas.microsoft.com/office/drawing/2015/9/8/chartex" xmlns:cx2="http://schemas.microsoft.com/office/drawing/2015/10/21/chartex" xmlns:cx3="http://schemas.microsoft.com/office/drawing/2016/5/9/chartex" xmlns:cx4="http://schemas.microsoft.com/office/drawing/2016/5/10/chartex" xmlns:cx5="http://schemas.microsoft.com/office/drawing/2016/5/11/chartex" xmlns:cx6="http://schemas.microsoft.com/office/drawing/2016/5/12/chartex" xmlns:cx7="http://schemas.microsoft.com/office/drawing/2016/5/13/chartex" xmlns:cx8="http://schemas.microsoft.com/office/drawing/2016/5/14/chartex" xmlns:mc="http://schemas.openxmlformats.org/markup-compatibility/2006" xmlns:aink="http://schemas.microsoft.com/office/drawing/2016/ink" xmlns:am3d="http://schemas.microsoft.com/office/drawing/2017/model3d" xmlns:o="urn:schemas-microsoft-com:office:office" xmlns:oel="http://schemas.microsoft.com/office/2019/extlst" xmlns:r="http://schemas.openxmlformats.org/officeDocument/2006/relationships" xmlns:m="http://schemas.openxmlformats.org/officeDocument/2006/math" xmlns:v="urn:schemas-microsoft-com:vml" xmlns:wp14="http://schemas.microsoft.com/office/word/2010/wordprocessingDrawing" xmlns:wp="http://schemas.openxmlformats.org/drawingml/2006/wordprocessingDrawing" xmlns:w10="urn:schemas-microsoft-com:office:word" xmlns:w="http://schemas.openxmlformats.org/wordprocessingml/2006/main" xmlns:w14="http://schemas.microsoft.com/office/word/2010/wordml" xmlns:w15="http://schemas.microsoft.com/office/word/2012/wordml" xmlns:w16cex="http://schemas.microsoft.com/office/word/2018/wordml/cex" xmlns:w16cid="http://schemas.microsoft.com/office/word/2016/wordml/cid" xmlns:w16="http://schemas.microsoft.com/office/word/2018/wordml" xmlns:w16du="http://schemas.microsoft.com/office/word/2023/wordml/word16du" xmlns:w16sdtdh="http://schemas.microsoft.com/office/word/2020/wordml/sdtdatahash" xmlns:w16se="http://schemas.microsoft.com/office/word/2015/wordml/symex" xmlns:wpg="http://schemas.microsoft.com/office/word/2010/wordprocessingGroup" xmlns:wpi="http://schemas.microsoft.com/office/word/2010/wordprocessingInk" xmlns:wne="http://schemas.microsoft.com/office/word/2006/wordml" xmlns:wps="http://schemas.microsoft.com/office/word/2010/wordprocessingShape" mc:Ignorable="w14 w15 w16se w16cid w16 w16cex w16sdtdh w16du wp14">
   <w:body>
     <w:p>
       <w:pPr>
@@ -186,31 +186,7 @@
           <w:sz w:val="20"/>
           <w:szCs w:val="20"/>
         </w:rPr>
-        <w:t xml:space="preserve">Fig </w:t>
-      </w:r>
-      <w:r>
-        <w:rPr>
-          <w:rFonts w:ascii="Times New Roman" w:hAnsi="Times New Roman" w:cs="Times New Roman"/>
-          <w:sz w:val="20"/>
-          <w:szCs w:val="20"/>
-        </w:rPr>
-        <w:t>2</w:t>
-      </w:r>
-      <w:r>
-        <w:rPr>
-          <w:rFonts w:ascii="Times New Roman" w:hAnsi="Times New Roman" w:cs="Times New Roman"/>
-          <w:sz w:val="20"/>
-          <w:szCs w:val="20"/>
-        </w:rPr>
-        <w:t>. Parity Plot for NaCl n=</w:t>
-      </w:r>
-      <w:r>
-        <w:rPr>
-          <w:rFonts w:ascii="Times New Roman" w:hAnsi="Times New Roman" w:cs="Times New Roman"/>
-          <w:sz w:val="20"/>
-          <w:szCs w:val="20"/>
-        </w:rPr>
-        <w:t>3</w:t>
+        <w:t>Fig 2. Parity Plot for NaCl n=3</w:t>
       </w:r>
     </w:p>
     <w:p>
@@ -284,31 +260,7 @@
           <w:sz w:val="20"/>
           <w:szCs w:val="20"/>
         </w:rPr>
-        <w:t xml:space="preserve">Fig </w:t>
-      </w:r>
-      <w:r>
-        <w:rPr>
-          <w:rFonts w:ascii="Times New Roman" w:hAnsi="Times New Roman" w:cs="Times New Roman"/>
-          <w:sz w:val="20"/>
-          <w:szCs w:val="20"/>
-        </w:rPr>
-        <w:t>3</w:t>
-      </w:r>
-      <w:r>
-        <w:rPr>
-          <w:rFonts w:ascii="Times New Roman" w:hAnsi="Times New Roman" w:cs="Times New Roman"/>
-          <w:sz w:val="20"/>
-          <w:szCs w:val="20"/>
-        </w:rPr>
-        <w:t>. Parity Plot for NaCl n=</w:t>
-      </w:r>
-      <w:r>
-        <w:rPr>
-          <w:rFonts w:ascii="Times New Roman" w:hAnsi="Times New Roman" w:cs="Times New Roman"/>
-          <w:sz w:val="20"/>
-          <w:szCs w:val="20"/>
-        </w:rPr>
-        <w:t>4</w:t>
+        <w:t>Fig 3. Parity Plot for NaCl n=4</w:t>
       </w:r>
     </w:p>
     <w:p>
@@ -598,31 +550,7 @@
           <w:sz w:val="20"/>
           <w:szCs w:val="20"/>
         </w:rPr>
-        <w:t xml:space="preserve">Fig </w:t>
-      </w:r>
-      <w:r>
-        <w:rPr>
-          <w:rFonts w:ascii="Times New Roman" w:hAnsi="Times New Roman" w:cs="Times New Roman"/>
-          <w:sz w:val="20"/>
-          <w:szCs w:val="20"/>
-        </w:rPr>
-        <w:t>6</w:t>
-      </w:r>
-      <w:r>
-        <w:rPr>
-          <w:rFonts w:ascii="Times New Roman" w:hAnsi="Times New Roman" w:cs="Times New Roman"/>
-          <w:sz w:val="20"/>
-          <w:szCs w:val="20"/>
-        </w:rPr>
-        <w:t>. Parity Plot for LiCl n=</w:t>
-      </w:r>
-      <w:r>
-        <w:rPr>
-          <w:rFonts w:ascii="Times New Roman" w:hAnsi="Times New Roman" w:cs="Times New Roman"/>
-          <w:sz w:val="20"/>
-          <w:szCs w:val="20"/>
-        </w:rPr>
-        <w:t>3</w:t>
+        <w:t>Fig 6. Parity Plot for LiCl n=3</w:t>
       </w:r>
     </w:p>
     <w:p>
@@ -707,31 +635,7 @@
           <w:sz w:val="20"/>
           <w:szCs w:val="20"/>
         </w:rPr>
-        <w:t xml:space="preserve">Fig </w:t>
-      </w:r>
-      <w:r>
-        <w:rPr>
-          <w:rFonts w:ascii="Times New Roman" w:hAnsi="Times New Roman" w:cs="Times New Roman"/>
-          <w:sz w:val="20"/>
-          <w:szCs w:val="20"/>
-        </w:rPr>
-        <w:t>7</w:t>
-      </w:r>
-      <w:r>
-        <w:rPr>
-          <w:rFonts w:ascii="Times New Roman" w:hAnsi="Times New Roman" w:cs="Times New Roman"/>
-          <w:sz w:val="20"/>
-          <w:szCs w:val="20"/>
-        </w:rPr>
-        <w:t>. Parity Plot for LiCl n=</w:t>
-      </w:r>
-      <w:r>
-        <w:rPr>
-          <w:rFonts w:ascii="Times New Roman" w:hAnsi="Times New Roman" w:cs="Times New Roman"/>
-          <w:sz w:val="20"/>
-          <w:szCs w:val="20"/>
-        </w:rPr>
-        <w:t>4</w:t>
+        <w:t>Fig 7. Parity Plot for LiCl n=4</w:t>
       </w:r>
     </w:p>
     <w:p>
@@ -830,31 +734,7 @@
           <w:sz w:val="20"/>
           <w:szCs w:val="20"/>
         </w:rPr>
-        <w:t xml:space="preserve">Fig </w:t>
-      </w:r>
-      <w:r>
-        <w:rPr>
-          <w:rFonts w:ascii="Times New Roman" w:hAnsi="Times New Roman" w:cs="Times New Roman"/>
-          <w:sz w:val="20"/>
-          <w:szCs w:val="20"/>
-        </w:rPr>
-        <w:t>8</w:t>
-      </w:r>
-      <w:r>
-        <w:rPr>
-          <w:rFonts w:ascii="Times New Roman" w:hAnsi="Times New Roman" w:cs="Times New Roman"/>
-          <w:sz w:val="20"/>
-          <w:szCs w:val="20"/>
-        </w:rPr>
-        <w:t xml:space="preserve">. Temperature vs Volume Fraction of </w:t>
-      </w:r>
-      <w:r>
-        <w:rPr>
-          <w:rFonts w:ascii="Times New Roman" w:hAnsi="Times New Roman" w:cs="Times New Roman"/>
-          <w:sz w:val="20"/>
-          <w:szCs w:val="20"/>
-        </w:rPr>
-        <w:t>LiCl</w:t>
+        <w:t>Fig 8. Temperature vs Volume Fraction of LiCl</w:t>
       </w:r>
     </w:p>
     <w:p>
@@ -980,31 +860,7 @@
           <w:sz w:val="20"/>
           <w:szCs w:val="20"/>
         </w:rPr>
-        <w:t xml:space="preserve">Fig </w:t>
-      </w:r>
-      <w:r>
-        <w:rPr>
-          <w:rFonts w:ascii="Times New Roman" w:hAnsi="Times New Roman" w:cs="Times New Roman"/>
-          <w:sz w:val="20"/>
-          <w:szCs w:val="20"/>
-        </w:rPr>
-        <w:t>9</w:t>
-      </w:r>
-      <w:r>
-        <w:rPr>
-          <w:rFonts w:ascii="Times New Roman" w:hAnsi="Times New Roman" w:cs="Times New Roman"/>
-          <w:sz w:val="20"/>
-          <w:szCs w:val="20"/>
-        </w:rPr>
-        <w:t>. Parity Plot for</w:t>
-      </w:r>
-      <w:r>
-        <w:rPr>
-          <w:rFonts w:ascii="Times New Roman" w:hAnsi="Times New Roman" w:cs="Times New Roman"/>
-          <w:sz w:val="20"/>
-          <w:szCs w:val="20"/>
-        </w:rPr>
-        <w:t xml:space="preserve"> CaCl</w:t>
+        <w:t>Fig 9. Parity Plot for CaCl</w:t>
       </w:r>
       <w:r>
         <w:rPr>
@@ -1021,15 +877,7 @@
           <w:sz w:val="20"/>
           <w:szCs w:val="20"/>
         </w:rPr>
-        <w:t xml:space="preserve"> n=</w:t>
-      </w:r>
-      <w:r>
-        <w:rPr>
-          <w:rFonts w:ascii="Times New Roman" w:hAnsi="Times New Roman" w:cs="Times New Roman"/>
-          <w:sz w:val="20"/>
-          <w:szCs w:val="20"/>
-        </w:rPr>
-        <w:t>2</w:t>
+        <w:t xml:space="preserve"> n=2</w:t>
       </w:r>
     </w:p>
     <w:p>
@@ -1106,23 +954,7 @@
           <w:sz w:val="20"/>
           <w:szCs w:val="20"/>
         </w:rPr>
-        <w:t xml:space="preserve">Fig </w:t>
-      </w:r>
-      <w:r>
-        <w:rPr>
-          <w:rFonts w:ascii="Times New Roman" w:hAnsi="Times New Roman" w:cs="Times New Roman"/>
-          <w:sz w:val="20"/>
-          <w:szCs w:val="20"/>
-        </w:rPr>
-        <w:t>10</w:t>
-      </w:r>
-      <w:r>
-        <w:rPr>
-          <w:rFonts w:ascii="Times New Roman" w:hAnsi="Times New Roman" w:cs="Times New Roman"/>
-          <w:sz w:val="20"/>
-          <w:szCs w:val="20"/>
-        </w:rPr>
-        <w:t>. Parity Plot for CaCl</w:t>
+        <w:t>Fig 10. Parity Plot for CaCl</w:t>
       </w:r>
       <w:r>
         <w:rPr>
@@ -1139,15 +971,7 @@
           <w:sz w:val="20"/>
           <w:szCs w:val="20"/>
         </w:rPr>
-        <w:t xml:space="preserve"> n=</w:t>
-      </w:r>
-      <w:r>
-        <w:rPr>
-          <w:rFonts w:ascii="Times New Roman" w:hAnsi="Times New Roman" w:cs="Times New Roman"/>
-          <w:sz w:val="20"/>
-          <w:szCs w:val="20"/>
-        </w:rPr>
-        <w:t>3</w:t>
+        <w:t xml:space="preserve"> n=3</w:t>
       </w:r>
     </w:p>
     <w:p>
@@ -1230,23 +1054,7 @@
           <w:sz w:val="20"/>
           <w:szCs w:val="20"/>
         </w:rPr>
-        <w:t>Fig 1</w:t>
-      </w:r>
-      <w:r>
-        <w:rPr>
-          <w:rFonts w:ascii="Times New Roman" w:hAnsi="Times New Roman" w:cs="Times New Roman"/>
-          <w:sz w:val="20"/>
-          <w:szCs w:val="20"/>
-        </w:rPr>
-        <w:t>1</w:t>
-      </w:r>
-      <w:r>
-        <w:rPr>
-          <w:rFonts w:ascii="Times New Roman" w:hAnsi="Times New Roman" w:cs="Times New Roman"/>
-          <w:sz w:val="20"/>
-          <w:szCs w:val="20"/>
-        </w:rPr>
-        <w:t>. Parity Plot for CaCl</w:t>
+        <w:t>Fig 11. Parity Plot for CaCl</w:t>
       </w:r>
       <w:r>
         <w:rPr>
@@ -1263,15 +1071,7 @@
           <w:sz w:val="20"/>
           <w:szCs w:val="20"/>
         </w:rPr>
-        <w:t xml:space="preserve"> n=</w:t>
-      </w:r>
-      <w:r>
-        <w:rPr>
-          <w:rFonts w:ascii="Times New Roman" w:hAnsi="Times New Roman" w:cs="Times New Roman"/>
-          <w:sz w:val="20"/>
-          <w:szCs w:val="20"/>
-        </w:rPr>
-        <w:t>4</w:t>
+        <w:t xml:space="preserve"> n=4</w:t>
       </w:r>
     </w:p>
     <w:p>
@@ -1364,31 +1164,7 @@
           <w:sz w:val="20"/>
           <w:szCs w:val="20"/>
         </w:rPr>
-        <w:t>Fig 1</w:t>
-      </w:r>
-      <w:r>
-        <w:rPr>
-          <w:rFonts w:ascii="Times New Roman" w:hAnsi="Times New Roman" w:cs="Times New Roman"/>
-          <w:sz w:val="20"/>
-          <w:szCs w:val="20"/>
-        </w:rPr>
-        <w:t xml:space="preserve">2. </w:t>
-      </w:r>
-      <w:r>
-        <w:rPr>
-          <w:rFonts w:ascii="Times New Roman" w:hAnsi="Times New Roman" w:cs="Times New Roman"/>
-          <w:sz w:val="20"/>
-          <w:szCs w:val="20"/>
-        </w:rPr>
-        <w:t xml:space="preserve">Temperature vs Volume Fraction of </w:t>
-      </w:r>
-      <w:r>
-        <w:rPr>
-          <w:rFonts w:ascii="Times New Roman" w:hAnsi="Times New Roman" w:cs="Times New Roman"/>
-          <w:sz w:val="20"/>
-          <w:szCs w:val="20"/>
-        </w:rPr>
-        <w:t>CaCl</w:t>
+        <w:t>Fig 12. Temperature vs Volume Fraction of CaCl</w:t>
       </w:r>
       <w:r>
         <w:rPr>
@@ -1540,31 +1316,7 @@
           <w:sz w:val="20"/>
           <w:szCs w:val="20"/>
         </w:rPr>
-        <w:t>Fig 1</w:t>
-      </w:r>
-      <w:r>
-        <w:rPr>
-          <w:rFonts w:ascii="Times New Roman" w:hAnsi="Times New Roman" w:cs="Times New Roman"/>
-          <w:sz w:val="20"/>
-          <w:szCs w:val="20"/>
-        </w:rPr>
-        <w:t>3</w:t>
-      </w:r>
-      <w:r>
-        <w:rPr>
-          <w:rFonts w:ascii="Times New Roman" w:hAnsi="Times New Roman" w:cs="Times New Roman"/>
-          <w:sz w:val="20"/>
-          <w:szCs w:val="20"/>
-        </w:rPr>
-        <w:t xml:space="preserve">. Parity Plot for </w:t>
-      </w:r>
-      <w:r>
-        <w:rPr>
-          <w:rFonts w:ascii="Times New Roman" w:hAnsi="Times New Roman" w:cs="Times New Roman"/>
-          <w:sz w:val="20"/>
-          <w:szCs w:val="20"/>
-        </w:rPr>
-        <w:t>Li</w:t>
+        <w:t>Fig 13. Parity Plot for Li</w:t>
       </w:r>
       <w:r>
         <w:rPr>
@@ -1598,15 +1350,7 @@
           <w:sz w:val="20"/>
           <w:szCs w:val="20"/>
         </w:rPr>
-        <w:t xml:space="preserve"> n=</w:t>
-      </w:r>
-      <w:r>
-        <w:rPr>
-          <w:rFonts w:ascii="Times New Roman" w:hAnsi="Times New Roman" w:cs="Times New Roman"/>
-          <w:sz w:val="20"/>
-          <w:szCs w:val="20"/>
-        </w:rPr>
-        <w:t>2</w:t>
+        <w:t xml:space="preserve"> n=2</w:t>
       </w:r>
     </w:p>
     <w:p>
@@ -1679,13 +1423,31 @@
           <w:sz w:val="20"/>
           <w:szCs w:val="20"/>
         </w:rPr>
-        <w:t>Fig 1</w:t>
-      </w:r>
-      <w:r>
-        <w:rPr>
-          <w:rFonts w:ascii="Times New Roman" w:hAnsi="Times New Roman" w:cs="Times New Roman"/>
-          <w:sz w:val="20"/>
-          <w:szCs w:val="20"/>
+        <w:t>Fig 14. Parity Plot for Li</w:t>
+      </w:r>
+      <w:r>
+        <w:rPr>
+          <w:rFonts w:ascii="Times New Roman" w:hAnsi="Times New Roman" w:cs="Times New Roman"/>
+          <w:sz w:val="20"/>
+          <w:szCs w:val="20"/>
+          <w:vertAlign w:val="subscript"/>
+        </w:rPr>
+        <w:t>2</w:t>
+      </w:r>
+      <w:r>
+        <w:rPr>
+          <w:rFonts w:ascii="Times New Roman" w:hAnsi="Times New Roman" w:cs="Times New Roman"/>
+          <w:sz w:val="20"/>
+          <w:szCs w:val="20"/>
+        </w:rPr>
+        <w:t>SO</w:t>
+      </w:r>
+      <w:r>
+        <w:rPr>
+          <w:rFonts w:ascii="Times New Roman" w:hAnsi="Times New Roman" w:cs="Times New Roman"/>
+          <w:sz w:val="20"/>
+          <w:szCs w:val="20"/>
+          <w:vertAlign w:val="subscript"/>
         </w:rPr>
         <w:t>4</w:t>
       </w:r>
@@ -1695,49 +1457,7 @@
           <w:sz w:val="20"/>
           <w:szCs w:val="20"/>
         </w:rPr>
-        <w:t>. Parity Plot for Li</w:t>
-      </w:r>
-      <w:r>
-        <w:rPr>
-          <w:rFonts w:ascii="Times New Roman" w:hAnsi="Times New Roman" w:cs="Times New Roman"/>
-          <w:sz w:val="20"/>
-          <w:szCs w:val="20"/>
-          <w:vertAlign w:val="subscript"/>
-        </w:rPr>
-        <w:t>2</w:t>
-      </w:r>
-      <w:r>
-        <w:rPr>
-          <w:rFonts w:ascii="Times New Roman" w:hAnsi="Times New Roman" w:cs="Times New Roman"/>
-          <w:sz w:val="20"/>
-          <w:szCs w:val="20"/>
-        </w:rPr>
-        <w:t>SO</w:t>
-      </w:r>
-      <w:r>
-        <w:rPr>
-          <w:rFonts w:ascii="Times New Roman" w:hAnsi="Times New Roman" w:cs="Times New Roman"/>
-          <w:sz w:val="20"/>
-          <w:szCs w:val="20"/>
-          <w:vertAlign w:val="subscript"/>
-        </w:rPr>
-        <w:t>4</w:t>
-      </w:r>
-      <w:r>
-        <w:rPr>
-          <w:rFonts w:ascii="Times New Roman" w:hAnsi="Times New Roman" w:cs="Times New Roman"/>
-          <w:sz w:val="20"/>
-          <w:szCs w:val="20"/>
-        </w:rPr>
-        <w:t xml:space="preserve"> n=</w:t>
-      </w:r>
-      <w:r>
-        <w:rPr>
-          <w:rFonts w:ascii="Times New Roman" w:hAnsi="Times New Roman" w:cs="Times New Roman"/>
-          <w:sz w:val="20"/>
-          <w:szCs w:val="20"/>
-        </w:rPr>
-        <w:t>3</w:t>
+        <w:t xml:space="preserve"> n=3</w:t>
       </w:r>
     </w:p>
     <w:p>
@@ -1816,23 +1536,7 @@
           <w:sz w:val="20"/>
           <w:szCs w:val="20"/>
         </w:rPr>
-        <w:t>Fig 1</w:t>
-      </w:r>
-      <w:r>
-        <w:rPr>
-          <w:rFonts w:ascii="Times New Roman" w:hAnsi="Times New Roman" w:cs="Times New Roman"/>
-          <w:sz w:val="20"/>
-          <w:szCs w:val="20"/>
-        </w:rPr>
-        <w:t>5</w:t>
-      </w:r>
-      <w:r>
-        <w:rPr>
-          <w:rFonts w:ascii="Times New Roman" w:hAnsi="Times New Roman" w:cs="Times New Roman"/>
-          <w:sz w:val="20"/>
-          <w:szCs w:val="20"/>
-        </w:rPr>
-        <w:t>. Parity Plot for Li</w:t>
+        <w:t>Fig 15. Parity Plot for Li</w:t>
       </w:r>
       <w:r>
         <w:rPr>
@@ -1866,15 +1570,7 @@
           <w:sz w:val="20"/>
           <w:szCs w:val="20"/>
         </w:rPr>
-        <w:t xml:space="preserve"> n=</w:t>
-      </w:r>
-      <w:r>
-        <w:rPr>
-          <w:rFonts w:ascii="Times New Roman" w:hAnsi="Times New Roman" w:cs="Times New Roman"/>
-          <w:sz w:val="20"/>
-          <w:szCs w:val="20"/>
-        </w:rPr>
-        <w:t>4</w:t>
+        <w:t xml:space="preserve"> n=4</w:t>
       </w:r>
     </w:p>
     <w:p>
@@ -1967,31 +1663,7 @@
           <w:sz w:val="20"/>
           <w:szCs w:val="20"/>
         </w:rPr>
-        <w:t>Fig 1</w:t>
-      </w:r>
-      <w:r>
-        <w:rPr>
-          <w:rFonts w:ascii="Times New Roman" w:hAnsi="Times New Roman" w:cs="Times New Roman"/>
-          <w:sz w:val="20"/>
-          <w:szCs w:val="20"/>
-        </w:rPr>
-        <w:t>6</w:t>
-      </w:r>
-      <w:r>
-        <w:rPr>
-          <w:rFonts w:ascii="Times New Roman" w:hAnsi="Times New Roman" w:cs="Times New Roman"/>
-          <w:sz w:val="20"/>
-          <w:szCs w:val="20"/>
-        </w:rPr>
-        <w:t xml:space="preserve">. Temperature vs Volume Fraction of </w:t>
-      </w:r>
-      <w:r>
-        <w:rPr>
-          <w:rFonts w:ascii="Times New Roman" w:hAnsi="Times New Roman" w:cs="Times New Roman"/>
-          <w:sz w:val="20"/>
-          <w:szCs w:val="20"/>
-        </w:rPr>
-        <w:t>Li</w:t>
+        <w:t>Fig 16. Temperature vs Volume Fraction of Li</w:t>
       </w:r>
       <w:r>
         <w:rPr>
@@ -2143,39 +1815,7 @@
           <w:sz w:val="20"/>
           <w:szCs w:val="20"/>
         </w:rPr>
-        <w:t>Fig 1</w:t>
-      </w:r>
-      <w:r>
-        <w:rPr>
-          <w:rFonts w:ascii="Times New Roman" w:hAnsi="Times New Roman" w:cs="Times New Roman"/>
-          <w:sz w:val="20"/>
-          <w:szCs w:val="20"/>
-        </w:rPr>
-        <w:t>7</w:t>
-      </w:r>
-      <w:r>
-        <w:rPr>
-          <w:rFonts w:ascii="Times New Roman" w:hAnsi="Times New Roman" w:cs="Times New Roman"/>
-          <w:sz w:val="20"/>
-          <w:szCs w:val="20"/>
-        </w:rPr>
-        <w:t xml:space="preserve">. Parity Plot for </w:t>
-      </w:r>
-      <w:r>
-        <w:rPr>
-          <w:rFonts w:ascii="Times New Roman" w:hAnsi="Times New Roman" w:cs="Times New Roman"/>
-          <w:sz w:val="20"/>
-          <w:szCs w:val="20"/>
-        </w:rPr>
-        <w:t>Mg</w:t>
-      </w:r>
-      <w:r>
-        <w:rPr>
-          <w:rFonts w:ascii="Times New Roman" w:hAnsi="Times New Roman" w:cs="Times New Roman"/>
-          <w:sz w:val="20"/>
-          <w:szCs w:val="20"/>
-        </w:rPr>
-        <w:t>SO</w:t>
+        <w:t>Fig 17. Parity Plot for MgSO</w:t>
       </w:r>
       <w:r>
         <w:rPr>
@@ -2192,15 +1832,7 @@
           <w:sz w:val="20"/>
           <w:szCs w:val="20"/>
         </w:rPr>
-        <w:t xml:space="preserve"> n=</w:t>
-      </w:r>
-      <w:r>
-        <w:rPr>
-          <w:rFonts w:ascii="Times New Roman" w:hAnsi="Times New Roman" w:cs="Times New Roman"/>
-          <w:sz w:val="20"/>
-          <w:szCs w:val="20"/>
-        </w:rPr>
-        <w:t>2</w:t>
+        <w:t xml:space="preserve"> n=2</w:t>
       </w:r>
     </w:p>
     <w:p>
@@ -2278,23 +1910,7 @@
           <w:sz w:val="20"/>
           <w:szCs w:val="20"/>
         </w:rPr>
-        <w:t>Fig 1</w:t>
-      </w:r>
-      <w:r>
-        <w:rPr>
-          <w:rFonts w:ascii="Times New Roman" w:hAnsi="Times New Roman" w:cs="Times New Roman"/>
-          <w:sz w:val="20"/>
-          <w:szCs w:val="20"/>
-        </w:rPr>
-        <w:t>8</w:t>
-      </w:r>
-      <w:r>
-        <w:rPr>
-          <w:rFonts w:ascii="Times New Roman" w:hAnsi="Times New Roman" w:cs="Times New Roman"/>
-          <w:sz w:val="20"/>
-          <w:szCs w:val="20"/>
-        </w:rPr>
-        <w:t>. Parity Plot for MgSO</w:t>
+        <w:t>Fig 18. Parity Plot for MgSO</w:t>
       </w:r>
       <w:r>
         <w:rPr>
@@ -2311,15 +1927,7 @@
           <w:sz w:val="20"/>
           <w:szCs w:val="20"/>
         </w:rPr>
-        <w:t xml:space="preserve"> n=</w:t>
-      </w:r>
-      <w:r>
-        <w:rPr>
-          <w:rFonts w:ascii="Times New Roman" w:hAnsi="Times New Roman" w:cs="Times New Roman"/>
-          <w:sz w:val="20"/>
-          <w:szCs w:val="20"/>
-        </w:rPr>
-        <w:t>3</w:t>
+        <w:t xml:space="preserve"> n=3</w:t>
       </w:r>
     </w:p>
     <w:p>
@@ -2400,23 +2008,7 @@
           <w:sz w:val="20"/>
           <w:szCs w:val="20"/>
         </w:rPr>
-        <w:t>Fig 1</w:t>
-      </w:r>
-      <w:r>
-        <w:rPr>
-          <w:rFonts w:ascii="Times New Roman" w:hAnsi="Times New Roman" w:cs="Times New Roman"/>
-          <w:sz w:val="20"/>
-          <w:szCs w:val="20"/>
-        </w:rPr>
-        <w:t>9</w:t>
-      </w:r>
-      <w:r>
-        <w:rPr>
-          <w:rFonts w:ascii="Times New Roman" w:hAnsi="Times New Roman" w:cs="Times New Roman"/>
-          <w:sz w:val="20"/>
-          <w:szCs w:val="20"/>
-        </w:rPr>
-        <w:t>. Parity Plot for MgSO</w:t>
+        <w:t>Fig 19. Parity Plot for MgSO</w:t>
       </w:r>
       <w:r>
         <w:rPr>
@@ -2433,15 +2025,7 @@
           <w:sz w:val="20"/>
           <w:szCs w:val="20"/>
         </w:rPr>
-        <w:t xml:space="preserve"> n=</w:t>
-      </w:r>
-      <w:r>
-        <w:rPr>
-          <w:rFonts w:ascii="Times New Roman" w:hAnsi="Times New Roman" w:cs="Times New Roman"/>
-          <w:sz w:val="20"/>
-          <w:szCs w:val="20"/>
-        </w:rPr>
-        <w:t>4</w:t>
+        <w:t xml:space="preserve"> n=4</w:t>
       </w:r>
     </w:p>
     <w:p>
@@ -2456,6 +2040,12 @@
         </w:rPr>
         <w:t>Phase Diagram:</w:t>
       </w:r>
+      <w:r>
+        <w:rPr>
+          <w:noProof/>
+        </w:rPr>
+        <w:t xml:space="preserve"> </w:t>
+      </w:r>
     </w:p>
     <w:p>
       <w:pPr>
@@ -2466,13 +2056,444 @@
       </w:pPr>
       <w:r>
         <w:rPr>
-          <w:rFonts w:ascii="Times New Roman" w:hAnsi="Times New Roman" w:cs="Times New Roman"/>
           <w:noProof/>
         </w:rPr>
+        <mc:AlternateContent>
+          <mc:Choice Requires="wps">
+            <w:drawing>
+              <wp:anchor distT="0" distB="0" distL="114300" distR="114300" simplePos="0" relativeHeight="251659264" behindDoc="0" locked="0" layoutInCell="1" allowOverlap="1" wp14:anchorId="7557B502" wp14:editId="7CCFCCBB">
+                <wp:simplePos x="0" y="0"/>
+                <wp:positionH relativeFrom="column">
+                  <wp:posOffset>2050415</wp:posOffset>
+                </wp:positionH>
+                <wp:positionV relativeFrom="paragraph">
+                  <wp:posOffset>2163445</wp:posOffset>
+                </wp:positionV>
+                <wp:extent cx="156210" cy="662940"/>
+                <wp:effectExtent l="0" t="24765" r="0" b="104775"/>
+                <wp:wrapNone/>
+                <wp:docPr id="94131999" name="Left Brace 1"/>
+                <wp:cNvGraphicFramePr/>
+                <a:graphic xmlns:a="http://schemas.openxmlformats.org/drawingml/2006/main">
+                  <a:graphicData uri="http://schemas.microsoft.com/office/word/2010/wordprocessingShape">
+                    <wps:wsp>
+                      <wps:cNvSpPr/>
+                      <wps:spPr>
+                        <a:xfrm rot="4441933">
+                          <a:off x="0" y="0"/>
+                          <a:ext cx="156210" cy="662940"/>
+                        </a:xfrm>
+                        <a:prstGeom prst="leftBrace">
+                          <a:avLst>
+                            <a:gd name="adj1" fmla="val 42542"/>
+                            <a:gd name="adj2" fmla="val 49177"/>
+                          </a:avLst>
+                        </a:prstGeom>
+                        <a:ln w="9525">
+                          <a:solidFill>
+                            <a:schemeClr val="tx1"/>
+                          </a:solidFill>
+                        </a:ln>
+                      </wps:spPr>
+                      <wps:style>
+                        <a:lnRef idx="1">
+                          <a:schemeClr val="accent1"/>
+                        </a:lnRef>
+                        <a:fillRef idx="0">
+                          <a:schemeClr val="accent1"/>
+                        </a:fillRef>
+                        <a:effectRef idx="0">
+                          <a:schemeClr val="accent1"/>
+                        </a:effectRef>
+                        <a:fontRef idx="minor">
+                          <a:schemeClr val="tx1"/>
+                        </a:fontRef>
+                      </wps:style>
+                      <wps:bodyPr rot="0" spcFirstLastPara="0" vertOverflow="overflow" horzOverflow="overflow" vert="horz" wrap="square" lIns="91440" tIns="45720" rIns="91440" bIns="45720" numCol="1" spcCol="0" rtlCol="0" fromWordArt="0" anchor="ctr" anchorCtr="0" forceAA="0" compatLnSpc="1">
+                        <a:prstTxWarp prst="textNoShape">
+                          <a:avLst/>
+                        </a:prstTxWarp>
+                        <a:noAutofit/>
+                      </wps:bodyPr>
+                    </wps:wsp>
+                  </a:graphicData>
+                </a:graphic>
+                <wp14:sizeRelH relativeFrom="margin">
+                  <wp14:pctWidth>0</wp14:pctWidth>
+                </wp14:sizeRelH>
+                <wp14:sizeRelV relativeFrom="margin">
+                  <wp14:pctHeight>0</wp14:pctHeight>
+                </wp14:sizeRelV>
+              </wp:anchor>
+            </w:drawing>
+          </mc:Choice>
+          <mc:Fallback>
+            <w:pict>
+              <v:shapetype w14:anchorId="1ECEA9B0" id="_x0000_t87" coordsize="21600,21600" o:spt="87" adj="1800,10800" path="m21600,qx10800@0l10800@2qy0@11,10800@3l10800@1qy21600,21600e" filled="f">
+                <v:formulas>
+                  <v:f eqn="val #0"/>
+                  <v:f eqn="sum 21600 0 #0"/>
+                  <v:f eqn="sum #1 0 #0"/>
+                  <v:f eqn="sum #1 #0 0"/>
+                  <v:f eqn="prod #0 9598 32768"/>
+                  <v:f eqn="sum 21600 0 @4"/>
+                  <v:f eqn="sum 21600 0 #1"/>
+                  <v:f eqn="min #1 @6"/>
+                  <v:f eqn="prod @7 1 2"/>
+                  <v:f eqn="prod #0 2 1"/>
+                  <v:f eqn="sum 21600 0 @9"/>
+                  <v:f eqn="val #1"/>
+                </v:formulas>
+                <v:path arrowok="t" o:connecttype="custom" o:connectlocs="21600,0;0,10800;21600,21600" textboxrect="13963,@4,21600,@5"/>
+                <v:handles>
+                  <v:h position="center,#0" yrange="0,@8"/>
+                  <v:h position="topLeft,#1" yrange="@9,@10"/>
+                </v:handles>
+              </v:shapetype>
+              <v:shape id="Left Brace 1" o:spid="_x0000_s1026" type="#_x0000_t87" style="position:absolute;margin-left:161.45pt;margin-top:170.35pt;width:12.3pt;height:52.2pt;rotation:4851775fd;z-index:251659264;visibility:visible;mso-wrap-style:square;mso-width-percent:0;mso-height-percent:0;mso-wrap-distance-left:9pt;mso-wrap-distance-top:0;mso-wrap-distance-right:9pt;mso-wrap-distance-bottom:0;mso-position-horizontal:absolute;mso-position-horizontal-relative:text;mso-position-vertical:absolute;mso-position-vertical-relative:text;mso-width-percent:0;mso-height-percent:0;mso-width-relative:margin;mso-height-relative:margin;v-text-anchor:middle" o:gfxdata="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" adj="2165,10622" strokecolor="black [3213]">
+                <v:stroke joinstyle="miter"/>
+              </v:shape>
+            </w:pict>
+          </mc:Fallback>
+        </mc:AlternateContent>
+      </w:r>
+      <w:r>
+        <w:rPr>
+          <w:noProof/>
+        </w:rPr>
+        <mc:AlternateContent>
+          <mc:Choice Requires="wps">
+            <w:drawing>
+              <wp:anchor distT="0" distB="0" distL="114300" distR="114300" simplePos="0" relativeHeight="251660288" behindDoc="0" locked="0" layoutInCell="1" allowOverlap="1" wp14:anchorId="544FC647" wp14:editId="6316CD53">
+                <wp:simplePos x="0" y="0"/>
+                <wp:positionH relativeFrom="column">
+                  <wp:posOffset>2896870</wp:posOffset>
+                </wp:positionH>
+                <wp:positionV relativeFrom="paragraph">
+                  <wp:posOffset>1720215</wp:posOffset>
+                </wp:positionV>
+                <wp:extent cx="194945" cy="1076960"/>
+                <wp:effectExtent l="0" t="60007" r="11747" b="183198"/>
+                <wp:wrapNone/>
+                <wp:docPr id="1175521653" name="Left Brace 1"/>
+                <wp:cNvGraphicFramePr/>
+                <a:graphic xmlns:a="http://schemas.openxmlformats.org/drawingml/2006/main">
+                  <a:graphicData uri="http://schemas.microsoft.com/office/word/2010/wordprocessingShape">
+                    <wps:wsp>
+                      <wps:cNvSpPr/>
+                      <wps:spPr>
+                        <a:xfrm rot="4303324">
+                          <a:off x="0" y="0"/>
+                          <a:ext cx="194945" cy="1076960"/>
+                        </a:xfrm>
+                        <a:prstGeom prst="leftBrace">
+                          <a:avLst>
+                            <a:gd name="adj1" fmla="val 73837"/>
+                            <a:gd name="adj2" fmla="val 55565"/>
+                          </a:avLst>
+                        </a:prstGeom>
+                        <a:ln w="9525">
+                          <a:solidFill>
+                            <a:schemeClr val="tx1"/>
+                          </a:solidFill>
+                        </a:ln>
+                      </wps:spPr>
+                      <wps:style>
+                        <a:lnRef idx="1">
+                          <a:schemeClr val="accent1"/>
+                        </a:lnRef>
+                        <a:fillRef idx="0">
+                          <a:schemeClr val="accent1"/>
+                        </a:fillRef>
+                        <a:effectRef idx="0">
+                          <a:schemeClr val="accent1"/>
+                        </a:effectRef>
+                        <a:fontRef idx="minor">
+                          <a:schemeClr val="tx1"/>
+                        </a:fontRef>
+                      </wps:style>
+                      <wps:bodyPr rot="0" spcFirstLastPara="0" vertOverflow="overflow" horzOverflow="overflow" vert="horz" wrap="square" lIns="91440" tIns="45720" rIns="91440" bIns="45720" numCol="1" spcCol="0" rtlCol="0" fromWordArt="0" anchor="ctr" anchorCtr="0" forceAA="0" compatLnSpc="1">
+                        <a:prstTxWarp prst="textNoShape">
+                          <a:avLst/>
+                        </a:prstTxWarp>
+                        <a:noAutofit/>
+                      </wps:bodyPr>
+                    </wps:wsp>
+                  </a:graphicData>
+                </a:graphic>
+                <wp14:sizeRelH relativeFrom="margin">
+                  <wp14:pctWidth>0</wp14:pctWidth>
+                </wp14:sizeRelH>
+                <wp14:sizeRelV relativeFrom="margin">
+                  <wp14:pctHeight>0</wp14:pctHeight>
+                </wp14:sizeRelV>
+              </wp:anchor>
+            </w:drawing>
+          </mc:Choice>
+          <mc:Fallback>
+            <w:pict>
+              <v:shape w14:anchorId="109CE686" id="Left Brace 1" o:spid="_x0000_s1026" type="#_x0000_t87" style="position:absolute;margin-left:228.1pt;margin-top:135.45pt;width:15.35pt;height:84.8pt;rotation:4700377fd;z-index:251660288;visibility:visible;mso-wrap-style:square;mso-width-percent:0;mso-height-percent:0;mso-wrap-distance-left:9pt;mso-wrap-distance-top:0;mso-wrap-distance-right:9pt;mso-wrap-distance-bottom:0;mso-position-horizontal:absolute;mso-position-horizontal-relative:text;mso-position-vertical:absolute;mso-position-vertical-relative:text;mso-width-percent:0;mso-height-percent:0;mso-width-relative:margin;mso-height-relative:margin;v-text-anchor:middle" o:gfxdata="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" adj="2887,12002" strokecolor="black [3213]">
+                <v:stroke joinstyle="miter"/>
+              </v:shape>
+            </w:pict>
+          </mc:Fallback>
+        </mc:AlternateContent>
+      </w:r>
+      <w:r>
+        <w:rPr>
+          <w:noProof/>
+        </w:rPr>
+        <mc:AlternateContent>
+          <mc:Choice Requires="wps">
+            <w:drawing>
+              <wp:anchor distT="0" distB="0" distL="114300" distR="114300" simplePos="0" relativeHeight="251661312" behindDoc="0" locked="0" layoutInCell="1" allowOverlap="1" wp14:anchorId="430E8060" wp14:editId="6DE0C5F2">
+                <wp:simplePos x="0" y="0"/>
+                <wp:positionH relativeFrom="column">
+                  <wp:posOffset>3637915</wp:posOffset>
+                </wp:positionH>
+                <wp:positionV relativeFrom="paragraph">
+                  <wp:posOffset>1702435</wp:posOffset>
+                </wp:positionV>
+                <wp:extent cx="164465" cy="436880"/>
+                <wp:effectExtent l="0" t="21907" r="23177" b="99378"/>
+                <wp:wrapNone/>
+                <wp:docPr id="483468242" name="Left Brace 1"/>
+                <wp:cNvGraphicFramePr/>
+                <a:graphic xmlns:a="http://schemas.openxmlformats.org/drawingml/2006/main">
+                  <a:graphicData uri="http://schemas.microsoft.com/office/word/2010/wordprocessingShape">
+                    <wps:wsp>
+                      <wps:cNvSpPr/>
+                      <wps:spPr>
+                        <a:xfrm rot="3708367">
+                          <a:off x="0" y="0"/>
+                          <a:ext cx="164465" cy="436880"/>
+                        </a:xfrm>
+                        <a:prstGeom prst="leftBrace">
+                          <a:avLst>
+                            <a:gd name="adj1" fmla="val 42542"/>
+                            <a:gd name="adj2" fmla="val 64643"/>
+                          </a:avLst>
+                        </a:prstGeom>
+                        <a:ln w="9525">
+                          <a:solidFill>
+                            <a:schemeClr val="tx1"/>
+                          </a:solidFill>
+                        </a:ln>
+                      </wps:spPr>
+                      <wps:style>
+                        <a:lnRef idx="1">
+                          <a:schemeClr val="accent1"/>
+                        </a:lnRef>
+                        <a:fillRef idx="0">
+                          <a:schemeClr val="accent1"/>
+                        </a:fillRef>
+                        <a:effectRef idx="0">
+                          <a:schemeClr val="accent1"/>
+                        </a:effectRef>
+                        <a:fontRef idx="minor">
+                          <a:schemeClr val="tx1"/>
+                        </a:fontRef>
+                      </wps:style>
+                      <wps:bodyPr rot="0" spcFirstLastPara="0" vertOverflow="overflow" horzOverflow="overflow" vert="horz" wrap="square" lIns="91440" tIns="45720" rIns="91440" bIns="45720" numCol="1" spcCol="0" rtlCol="0" fromWordArt="0" anchor="ctr" anchorCtr="0" forceAA="0" compatLnSpc="1">
+                        <a:prstTxWarp prst="textNoShape">
+                          <a:avLst/>
+                        </a:prstTxWarp>
+                        <a:noAutofit/>
+                      </wps:bodyPr>
+                    </wps:wsp>
+                  </a:graphicData>
+                </a:graphic>
+                <wp14:sizeRelH relativeFrom="margin">
+                  <wp14:pctWidth>0</wp14:pctWidth>
+                </wp14:sizeRelH>
+                <wp14:sizeRelV relativeFrom="margin">
+                  <wp14:pctHeight>0</wp14:pctHeight>
+                </wp14:sizeRelV>
+              </wp:anchor>
+            </w:drawing>
+          </mc:Choice>
+          <mc:Fallback>
+            <w:pict>
+              <v:shape w14:anchorId="4E8E3577" id="Left Brace 1" o:spid="_x0000_s1026" type="#_x0000_t87" style="position:absolute;margin-left:286.45pt;margin-top:134.05pt;width:12.95pt;height:34.4pt;rotation:4050526fd;z-index:251661312;visibility:visible;mso-wrap-style:square;mso-width-percent:0;mso-height-percent:0;mso-wrap-distance-left:9pt;mso-wrap-distance-top:0;mso-wrap-distance-right:9pt;mso-wrap-distance-bottom:0;mso-position-horizontal:absolute;mso-position-horizontal-relative:text;mso-position-vertical:absolute;mso-position-vertical-relative:text;mso-width-percent:0;mso-height-percent:0;mso-width-relative:margin;mso-height-relative:margin;v-text-anchor:middle" o:gfxdata="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" adj="3459,13963" strokecolor="black [3213]">
+                <v:stroke joinstyle="miter"/>
+              </v:shape>
+            </w:pict>
+          </mc:Fallback>
+        </mc:AlternateContent>
+      </w:r>
+      <w:r>
+        <w:rPr>
+          <w:noProof/>
+        </w:rPr>
+        <mc:AlternateContent>
+          <mc:Choice Requires="wps">
+            <w:drawing>
+              <wp:anchor distT="0" distB="0" distL="114300" distR="114300" simplePos="0" relativeHeight="251662336" behindDoc="0" locked="0" layoutInCell="1" allowOverlap="1" wp14:anchorId="5875FA0F" wp14:editId="0012D778">
+                <wp:simplePos x="0" y="0"/>
+                <wp:positionH relativeFrom="column">
+                  <wp:posOffset>2566670</wp:posOffset>
+                </wp:positionH>
+                <wp:positionV relativeFrom="paragraph">
+                  <wp:posOffset>487045</wp:posOffset>
+                </wp:positionV>
+                <wp:extent cx="198120" cy="2790190"/>
+                <wp:effectExtent l="0" t="457835" r="0" b="315595"/>
+                <wp:wrapNone/>
+                <wp:docPr id="1178040126" name="Left Brace 1"/>
+                <wp:cNvGraphicFramePr/>
+                <a:graphic xmlns:a="http://schemas.openxmlformats.org/drawingml/2006/main">
+                  <a:graphicData uri="http://schemas.microsoft.com/office/word/2010/wordprocessingShape">
+                    <wps:wsp>
+                      <wps:cNvSpPr/>
+                      <wps:spPr>
+                        <a:xfrm rot="17320910">
+                          <a:off x="0" y="0"/>
+                          <a:ext cx="198120" cy="2790190"/>
+                        </a:xfrm>
+                        <a:prstGeom prst="leftBrace">
+                          <a:avLst>
+                            <a:gd name="adj1" fmla="val 132194"/>
+                            <a:gd name="adj2" fmla="val 43309"/>
+                          </a:avLst>
+                        </a:prstGeom>
+                        <a:ln w="9525">
+                          <a:solidFill>
+                            <a:schemeClr val="tx1"/>
+                          </a:solidFill>
+                        </a:ln>
+                      </wps:spPr>
+                      <wps:style>
+                        <a:lnRef idx="1">
+                          <a:schemeClr val="accent1"/>
+                        </a:lnRef>
+                        <a:fillRef idx="0">
+                          <a:schemeClr val="accent1"/>
+                        </a:fillRef>
+                        <a:effectRef idx="0">
+                          <a:schemeClr val="accent1"/>
+                        </a:effectRef>
+                        <a:fontRef idx="minor">
+                          <a:schemeClr val="tx1"/>
+                        </a:fontRef>
+                      </wps:style>
+                      <wps:bodyPr rot="0" spcFirstLastPara="0" vertOverflow="overflow" horzOverflow="overflow" vert="horz" wrap="square" lIns="91440" tIns="45720" rIns="91440" bIns="45720" numCol="1" spcCol="0" rtlCol="0" fromWordArt="0" anchor="ctr" anchorCtr="0" forceAA="0" compatLnSpc="1">
+                        <a:prstTxWarp prst="textNoShape">
+                          <a:avLst/>
+                        </a:prstTxWarp>
+                        <a:noAutofit/>
+                      </wps:bodyPr>
+                    </wps:wsp>
+                  </a:graphicData>
+                </a:graphic>
+                <wp14:sizeRelH relativeFrom="margin">
+                  <wp14:pctWidth>0</wp14:pctWidth>
+                </wp14:sizeRelH>
+                <wp14:sizeRelV relativeFrom="margin">
+                  <wp14:pctHeight>0</wp14:pctHeight>
+                </wp14:sizeRelV>
+              </wp:anchor>
+            </w:drawing>
+          </mc:Choice>
+          <mc:Fallback>
+            <w:pict>
+              <v:shape w14:anchorId="5294C69C" id="Left Brace 1" o:spid="_x0000_s1026" type="#_x0000_t87" style="position:absolute;margin-left:202.1pt;margin-top:38.35pt;width:15.6pt;height:219.7pt;rotation:-4673907fd;z-index:251662336;visibility:visible;mso-wrap-style:square;mso-width-percent:0;mso-height-percent:0;mso-wrap-distance-left:9pt;mso-wrap-distance-top:0;mso-wrap-distance-right:9pt;mso-wrap-distance-bottom:0;mso-position-horizontal:absolute;mso-position-horizontal-relative:text;mso-position-vertical:absolute;mso-position-vertical-relative:text;mso-width-percent:0;mso-height-percent:0;mso-width-relative:margin;mso-height-relative:margin;v-text-anchor:middle" o:gfxdata="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" adj="2027,9355" strokecolor="black [3213]">
+                <v:stroke joinstyle="miter"/>
+              </v:shape>
+            </w:pict>
+          </mc:Fallback>
+        </mc:AlternateContent>
+      </w:r>
+      <w:r>
+        <w:rPr>
+          <w:noProof/>
+        </w:rPr>
+        <mc:AlternateContent>
+          <mc:Choice Requires="wps">
+            <w:drawing>
+              <wp:anchor distT="0" distB="0" distL="114300" distR="114300" simplePos="0" relativeHeight="251663360" behindDoc="0" locked="0" layoutInCell="1" allowOverlap="1" wp14:anchorId="42A55A3C" wp14:editId="0F27AC8A">
+                <wp:simplePos x="0" y="0"/>
+                <wp:positionH relativeFrom="column">
+                  <wp:posOffset>4031614</wp:posOffset>
+                </wp:positionH>
+                <wp:positionV relativeFrom="paragraph">
+                  <wp:posOffset>1693040</wp:posOffset>
+                </wp:positionV>
+                <wp:extent cx="124034" cy="732787"/>
+                <wp:effectExtent l="171450" t="0" r="104775" b="0"/>
+                <wp:wrapNone/>
+                <wp:docPr id="419873534" name="Left Brace 1"/>
+                <wp:cNvGraphicFramePr/>
+                <a:graphic xmlns:a="http://schemas.openxmlformats.org/drawingml/2006/main">
+                  <a:graphicData uri="http://schemas.microsoft.com/office/word/2010/wordprocessingShape">
+                    <wps:wsp>
+                      <wps:cNvSpPr/>
+                      <wps:spPr>
+                        <a:xfrm rot="12480248">
+                          <a:off x="0" y="0"/>
+                          <a:ext cx="124034" cy="732787"/>
+                        </a:xfrm>
+                        <a:prstGeom prst="leftBrace">
+                          <a:avLst>
+                            <a:gd name="adj1" fmla="val 73837"/>
+                            <a:gd name="adj2" fmla="val 55565"/>
+                          </a:avLst>
+                        </a:prstGeom>
+                        <a:ln w="9525">
+                          <a:solidFill>
+                            <a:schemeClr val="tx1"/>
+                          </a:solidFill>
+                        </a:ln>
+                      </wps:spPr>
+                      <wps:style>
+                        <a:lnRef idx="1">
+                          <a:schemeClr val="accent1"/>
+                        </a:lnRef>
+                        <a:fillRef idx="0">
+                          <a:schemeClr val="accent1"/>
+                        </a:fillRef>
+                        <a:effectRef idx="0">
+                          <a:schemeClr val="accent1"/>
+                        </a:effectRef>
+                        <a:fontRef idx="minor">
+                          <a:schemeClr val="tx1"/>
+                        </a:fontRef>
+                      </wps:style>
+                      <wps:bodyPr rot="0" spcFirstLastPara="0" vertOverflow="overflow" horzOverflow="overflow" vert="horz" wrap="square" lIns="91440" tIns="45720" rIns="91440" bIns="45720" numCol="1" spcCol="0" rtlCol="0" fromWordArt="0" anchor="ctr" anchorCtr="0" forceAA="0" compatLnSpc="1">
+                        <a:prstTxWarp prst="textNoShape">
+                          <a:avLst/>
+                        </a:prstTxWarp>
+                        <a:noAutofit/>
+                      </wps:bodyPr>
+                    </wps:wsp>
+                  </a:graphicData>
+                </a:graphic>
+                <wp14:sizeRelH relativeFrom="margin">
+                  <wp14:pctWidth>0</wp14:pctWidth>
+                </wp14:sizeRelH>
+                <wp14:sizeRelV relativeFrom="margin">
+                  <wp14:pctHeight>0</wp14:pctHeight>
+                </wp14:sizeRelV>
+              </wp:anchor>
+            </w:drawing>
+          </mc:Choice>
+          <mc:Fallback>
+            <w:pict>
+              <v:shape w14:anchorId="6AA3D0E6" id="Left Brace 1" o:spid="_x0000_s1026" type="#_x0000_t87" style="position:absolute;margin-left:317.45pt;margin-top:133.3pt;width:9.75pt;height:57.7pt;rotation:-9961201fd;z-index:251663360;visibility:visible;mso-wrap-style:square;mso-width-percent:0;mso-height-percent:0;mso-wrap-distance-left:9pt;mso-wrap-distance-top:0;mso-wrap-distance-right:9pt;mso-wrap-distance-bottom:0;mso-position-horizontal:absolute;mso-position-horizontal-relative:text;mso-position-vertical:absolute;mso-position-vertical-relative:text;mso-width-percent:0;mso-height-percent:0;mso-width-relative:margin;mso-height-relative:margin;v-text-anchor:middle" o:gfxdata="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" adj="2700,12002" strokecolor="black [3213]">
+                <v:stroke joinstyle="miter"/>
+              </v:shape>
+            </w:pict>
+          </mc:Fallback>
+        </mc:AlternateContent>
+      </w:r>
+      <w:r>
+        <w:rPr>
+          <w:rFonts w:ascii="Times New Roman" w:hAnsi="Times New Roman" w:cs="Times New Roman"/>
+          <w:noProof/>
+        </w:rPr>
         <w:drawing>
-          <wp:inline distT="0" distB="0" distL="0" distR="0" wp14:anchorId="0C91CBB0" wp14:editId="7F410624">
-            <wp:extent cx="3886135" cy="3600450"/>
-            <wp:effectExtent l="0" t="0" r="635" b="0"/>
+          <wp:inline distT="0" distB="0" distL="0" distR="0" wp14:anchorId="0C91CBB0" wp14:editId="1C27E723">
+            <wp:extent cx="4502982" cy="4171950"/>
+            <wp:effectExtent l="0" t="0" r="0" b="0"/>
             <wp:docPr id="590135321" name="Picture 23" descr="A graph of a graph showing a number of numbers and a line&#10;&#10;Description automatically generated with medium confidence"/>
             <wp:cNvGraphicFramePr>
               <a:graphicFrameLocks xmlns:a="http://schemas.openxmlformats.org/drawingml/2006/main" noChangeAspect="1"/>
@@ -2498,7 +2519,7 @@
                   <pic:spPr bwMode="auto">
                     <a:xfrm>
                       <a:off x="0" y="0"/>
-                      <a:ext cx="3888994" cy="3603099"/>
+                      <a:ext cx="4515568" cy="4183610"/>
                     </a:xfrm>
                     <a:prstGeom prst="rect">
                       <a:avLst/>
@@ -2534,39 +2555,8 @@
           <w:sz w:val="20"/>
           <w:szCs w:val="20"/>
         </w:rPr>
-        <w:t xml:space="preserve">Fig </w:t>
-      </w:r>
-      <w:r>
-        <w:rPr>
-          <w:rFonts w:ascii="Times New Roman" w:hAnsi="Times New Roman" w:cs="Times New Roman"/>
-          <w:sz w:val="20"/>
-          <w:szCs w:val="20"/>
-        </w:rPr>
-        <w:t>20</w:t>
-      </w:r>
-      <w:r>
-        <w:rPr>
-          <w:rFonts w:ascii="Times New Roman" w:hAnsi="Times New Roman" w:cs="Times New Roman"/>
-          <w:sz w:val="20"/>
-          <w:szCs w:val="20"/>
-        </w:rPr>
-        <w:t xml:space="preserve">. </w:t>
-      </w:r>
-      <w:r>
-        <w:rPr>
-          <w:rFonts w:ascii="Times New Roman" w:hAnsi="Times New Roman" w:cs="Times New Roman"/>
-          <w:sz w:val="20"/>
-          <w:szCs w:val="20"/>
-        </w:rPr>
-        <w:t>Temperature vs Volume Fraction</w:t>
-      </w:r>
-      <w:r>
-        <w:rPr>
-          <w:rFonts w:ascii="Times New Roman" w:hAnsi="Times New Roman" w:cs="Times New Roman"/>
-          <w:sz w:val="20"/>
-          <w:szCs w:val="20"/>
-        </w:rPr>
-        <w:t xml:space="preserve"> </w:t>
+        <w:lastRenderedPageBreak/>
+        <w:t xml:space="preserve">Fig 20. Temperature vs Volume Fraction </w:t>
       </w:r>
       <w:r>
         <w:rPr>
@@ -2605,7 +2595,7 @@
 </file>
 
 <file path=word/numbering.xml><?xml version="1.0" encoding="utf-8"?>
-<w:numbering xmlns:wpc="http://schemas.microsoft.com/office/word/2010/wordprocessingCanvas" xmlns:cx="http://schemas.microsoft.com/office/drawing/2014/chartex" xmlns:cx1="http://schemas.microsoft.com/office/drawing/2015/9/8/chartex" xmlns:cx2="http://schemas.microsoft.com/office/drawing/2015/10/21/chartex" xmlns:cx3="http://schemas.microsoft.com/office/drawing/2016/5/9/chartex" xmlns:cx4="http://schemas.microsoft.com/office/drawing/2016/5/10/chartex" xmlns:cx5="http://schemas.microsoft.com/office/drawing/2016/5/11/chartex" xmlns:cx6="http://schemas.microsoft.com/office/drawing/2016/5/12/chartex" xmlns:cx7="http://schemas.microsoft.com/office/drawing/2016/5/13/chartex" xmlns:cx8="http://schemas.microsoft.com/office/drawing/2016/5/14/chartex" xmlns:mc="http://schemas.openxmlformats.org/markup-compatibility/2006" xmlns:aink="http://schemas.microsoft.com/office/drawing/2016/ink" xmlns:am3d="http://schemas.microsoft.com/office/drawing/2017/model3d" xmlns:o="urn:schemas-microsoft-com:office:office" xmlns:oel="http://schemas.microsoft.com/office/2019/extlst" xmlns:r="http://schemas.openxmlformats.org/officeDocument/2006/relationships" xmlns:m="http://schemas.openxmlformats.org/officeDocument/2006/math" xmlns:v="urn:schemas-microsoft-com:vml" xmlns:wp14="http://schemas.microsoft.com/office/word/2010/wordprocessingDrawing" xmlns:wp="http://schemas.openxmlformats.org/drawingml/2006/wordprocessingDrawing" xmlns:w10="urn:schemas-microsoft-com:office:word" xmlns:w="http://schemas.openxmlformats.org/wordprocessingml/2006/main" xmlns:w14="http://schemas.microsoft.com/office/word/2010/wordml" xmlns:w15="http://schemas.microsoft.com/office/word/2012/wordml" xmlns:w16cex="http://schemas.microsoft.com/office/word/2018/wordml/cex" xmlns:w16cid="http://schemas.microsoft.com/office/word/2016/wordml/cid" xmlns:w16="http://schemas.microsoft.com/office/word/2018/wordml" xmlns:w16sdtdh="http://schemas.microsoft.com/office/word/2020/wordml/sdtdatahash" xmlns:w16se="http://schemas.microsoft.com/office/word/2015/wordml/symex" xmlns:wpg="http://schemas.microsoft.com/office/word/2010/wordprocessingGroup" xmlns:wpi="http://schemas.microsoft.com/office/word/2010/wordprocessingInk" xmlns:wne="http://schemas.microsoft.com/office/word/2006/wordml" xmlns:wps="http://schemas.microsoft.com/office/word/2010/wordprocessingShape" mc:Ignorable="w14 w15 w16se w16cid w16 w16cex w16sdtdh wp14">
+<w:numbering xmlns:wpc="http://schemas.microsoft.com/office/word/2010/wordprocessingCanvas" xmlns:cx="http://schemas.microsoft.com/office/drawing/2014/chartex" xmlns:cx1="http://schemas.microsoft.com/office/drawing/2015/9/8/chartex" xmlns:cx2="http://schemas.microsoft.com/office/drawing/2015/10/21/chartex" xmlns:cx3="http://schemas.microsoft.com/office/drawing/2016/5/9/chartex" xmlns:cx4="http://schemas.microsoft.com/office/drawing/2016/5/10/chartex" xmlns:cx5="http://schemas.microsoft.com/office/drawing/2016/5/11/chartex" xmlns:cx6="http://schemas.microsoft.com/office/drawing/2016/5/12/chartex" xmlns:cx7="http://schemas.microsoft.com/office/drawing/2016/5/13/chartex" xmlns:cx8="http://schemas.microsoft.com/office/drawing/2016/5/14/chartex" xmlns:mc="http://schemas.openxmlformats.org/markup-compatibility/2006" xmlns:aink="http://schemas.microsoft.com/office/drawing/2016/ink" xmlns:am3d="http://schemas.microsoft.com/office/drawing/2017/model3d" xmlns:o="urn:schemas-microsoft-com:office:office" xmlns:oel="http://schemas.microsoft.com/office/2019/extlst" xmlns:r="http://schemas.openxmlformats.org/officeDocument/2006/relationships" xmlns:m="http://schemas.openxmlformats.org/officeDocument/2006/math" xmlns:v="urn:schemas-microsoft-com:vml" xmlns:wp14="http://schemas.microsoft.com/office/word/2010/wordprocessingDrawing" xmlns:wp="http://schemas.openxmlformats.org/drawingml/2006/wordprocessingDrawing" xmlns:w10="urn:schemas-microsoft-com:office:word" xmlns:w="http://schemas.openxmlformats.org/wordprocessingml/2006/main" xmlns:w14="http://schemas.microsoft.com/office/word/2010/wordml" xmlns:w15="http://schemas.microsoft.com/office/word/2012/wordml" xmlns:w16cex="http://schemas.microsoft.com/office/word/2018/wordml/cex" xmlns:w16cid="http://schemas.microsoft.com/office/word/2016/wordml/cid" xmlns:w16="http://schemas.microsoft.com/office/word/2018/wordml" xmlns:w16du="http://schemas.microsoft.com/office/word/2023/wordml/word16du" xmlns:w16sdtdh="http://schemas.microsoft.com/office/word/2020/wordml/sdtdatahash" xmlns:w16se="http://schemas.microsoft.com/office/word/2015/wordml/symex" xmlns:wpg="http://schemas.microsoft.com/office/word/2010/wordprocessingGroup" xmlns:wpi="http://schemas.microsoft.com/office/word/2010/wordprocessingInk" xmlns:wne="http://schemas.microsoft.com/office/word/2006/wordml" xmlns:wps="http://schemas.microsoft.com/office/word/2010/wordprocessingShape" mc:Ignorable="w14 w15 w16se w16cid w16 w16cex w16sdtdh w16du wp14">
   <w:abstractNum w:abstractNumId="0" w15:restartNumberingAfterBreak="0">
     <w:nsid w:val="7784659B"/>
     <w:multiLevelType w:val="hybridMultilevel"/>
@@ -2702,7 +2692,7 @@
 </file>
 
 <file path=word/styles.xml><?xml version="1.0" encoding="utf-8"?>
-<w:styles xmlns:mc="http://schemas.openxmlformats.org/markup-compatibility/2006" xmlns:r="http://schemas.openxmlformats.org/officeDocument/2006/relationships" xmlns:w="http://schemas.openxmlformats.org/wordprocessingml/2006/main" xmlns:w14="http://schemas.microsoft.com/office/word/2010/wordml" xmlns:w15="http://schemas.microsoft.com/office/word/2012/wordml" xmlns:w16cex="http://schemas.microsoft.com/office/word/2018/wordml/cex" xmlns:w16cid="http://schemas.microsoft.com/office/word/2016/wordml/cid" xmlns:w16="http://schemas.microsoft.com/office/word/2018/wordml" xmlns:w16sdtdh="http://schemas.microsoft.com/office/word/2020/wordml/sdtdatahash" xmlns:w16se="http://schemas.microsoft.com/office/word/2015/wordml/symex" mc:Ignorable="w14 w15 w16se w16cid w16 w16cex w16sdtdh">
+<w:styles xmlns:mc="http://schemas.openxmlformats.org/markup-compatibility/2006" xmlns:r="http://schemas.openxmlformats.org/officeDocument/2006/relationships" xmlns:w="http://schemas.openxmlformats.org/wordprocessingml/2006/main" xmlns:w14="http://schemas.microsoft.com/office/word/2010/wordml" xmlns:w15="http://schemas.microsoft.com/office/word/2012/wordml" xmlns:w16cex="http://schemas.microsoft.com/office/word/2018/wordml/cex" xmlns:w16cid="http://schemas.microsoft.com/office/word/2016/wordml/cid" xmlns:w16="http://schemas.microsoft.com/office/word/2018/wordml" xmlns:w16du="http://schemas.microsoft.com/office/word/2023/wordml/word16du" xmlns:w16sdtdh="http://schemas.microsoft.com/office/word/2020/wordml/sdtdatahash" xmlns:w16se="http://schemas.microsoft.com/office/word/2015/wordml/symex" mc:Ignorable="w14 w15 w16se w16cid w16 w16cex w16sdtdh w16du">
   <w:docDefaults>
     <w:rPrDefault>
       <w:rPr>

</xml_diff>